<commit_message>
Canvis menors en reació document quadern
</commit_message>
<xml_diff>
--- a/lib/docx_templates/quadern_template.docx
+++ b/lib/docx_templates/quadern_template.docx
@@ -24,7 +24,16 @@
     <w:p/>
     <w:p>
       <w:r>
-        <w:t>$first_name$</w:t>
+        <w:t>$nom_edifici$</w:t>
+      </w:r>
+    </w:p>
+    <w:p>
+      <w:bookmarkStart w:id="0" w:name="_GoBack"/>
+      <w:bookmarkEnd w:id="0"/>
+    </w:p>
+    <w:p>
+      <w:r>
+        <w:t>$operacions$</w:t>
       </w:r>
     </w:p>
     <w:p/>
@@ -32,10 +41,9 @@
       <w:r>
         <w:t>Aquí el final del document.</w:t>
       </w:r>
-      <w:bookmarkStart w:id="0" w:name="_GoBack"/>
-      <w:bookmarkEnd w:id="0"/>
     </w:p>
     <w:sectPr>
+      <w:headerReference w:type="default" r:id="rId8"/>
       <w:pgSz w:w="11900" w:h="16840"/>
       <w:pgMar w:top="1417" w:right="1701" w:bottom="1417" w:left="1701" w:header="708" w:footer="708" w:gutter="0"/>
       <w:cols w:space="708"/>
@@ -43,6 +51,180 @@
     </w:sectPr>
   </w:body>
 </w:document>
+</file>
+
+<file path=word/endnotes.xml><?xml version="1.0" encoding="utf-8"?>
+<w:endnotes xmlns:wpc="http://schemas.microsoft.com/office/word/2010/wordprocessingCanvas" xmlns:mo="http://schemas.microsoft.com/office/mac/office/2008/main" xmlns:mc="http://schemas.openxmlformats.org/markup-compatibility/2006" xmlns:mv="urn:schemas-microsoft-com:mac:vml" xmlns:o="urn:schemas-microsoft-com:office:office" xmlns:r="http://schemas.openxmlformats.org/officeDocument/2006/relationships" xmlns:m="http://schemas.openxmlformats.org/officeDocument/2006/math" xmlns:v="urn:schemas-microsoft-com:vml" xmlns:wp14="http://schemas.microsoft.com/office/word/2010/wordprocessingDrawing" xmlns:wp="http://schemas.openxmlformats.org/drawingml/2006/wordprocessingDrawing" xmlns:w10="urn:schemas-microsoft-com:office:word" xmlns:w="http://schemas.openxmlformats.org/wordprocessingml/2006/main" xmlns:w14="http://schemas.microsoft.com/office/word/2010/wordml" xmlns:wpg="http://schemas.microsoft.com/office/word/2010/wordprocessingGroup" xmlns:wpi="http://schemas.microsoft.com/office/word/2010/wordprocessingInk" xmlns:wne="http://schemas.microsoft.com/office/word/2006/wordml" xmlns:wps="http://schemas.microsoft.com/office/word/2010/wordprocessingShape" mc:Ignorable="w14 wp14">
+  <w:endnote w:type="separator" w:id="-1">
+    <w:p>
+      <w:r>
+        <w:separator/>
+      </w:r>
+    </w:p>
+  </w:endnote>
+  <w:endnote w:type="continuationSeparator" w:id="0">
+    <w:p>
+      <w:r>
+        <w:continuationSeparator/>
+      </w:r>
+    </w:p>
+  </w:endnote>
+</w:endnotes>
+</file>
+
+<file path=word/footnotes.xml><?xml version="1.0" encoding="utf-8"?>
+<w:footnotes xmlns:wpc="http://schemas.microsoft.com/office/word/2010/wordprocessingCanvas" xmlns:mo="http://schemas.microsoft.com/office/mac/office/2008/main" xmlns:mc="http://schemas.openxmlformats.org/markup-compatibility/2006" xmlns:mv="urn:schemas-microsoft-com:mac:vml" xmlns:o="urn:schemas-microsoft-com:office:office" xmlns:r="http://schemas.openxmlformats.org/officeDocument/2006/relationships" xmlns:m="http://schemas.openxmlformats.org/officeDocument/2006/math" xmlns:v="urn:schemas-microsoft-com:vml" xmlns:wp14="http://schemas.microsoft.com/office/word/2010/wordprocessingDrawing" xmlns:wp="http://schemas.openxmlformats.org/drawingml/2006/wordprocessingDrawing" xmlns:w10="urn:schemas-microsoft-com:office:word" xmlns:w="http://schemas.openxmlformats.org/wordprocessingml/2006/main" xmlns:w14="http://schemas.microsoft.com/office/word/2010/wordml" xmlns:wpg="http://schemas.microsoft.com/office/word/2010/wordprocessingGroup" xmlns:wpi="http://schemas.microsoft.com/office/word/2010/wordprocessingInk" xmlns:wne="http://schemas.microsoft.com/office/word/2006/wordml" xmlns:wps="http://schemas.microsoft.com/office/word/2010/wordprocessingShape" mc:Ignorable="w14 wp14">
+  <w:footnote w:type="separator" w:id="-1">
+    <w:p>
+      <w:r>
+        <w:separator/>
+      </w:r>
+    </w:p>
+  </w:footnote>
+  <w:footnote w:type="continuationSeparator" w:id="0">
+    <w:p>
+      <w:r>
+        <w:continuationSeparator/>
+      </w:r>
+    </w:p>
+  </w:footnote>
+</w:footnotes>
+</file>
+
+<file path=word/header1.xml><?xml version="1.0" encoding="utf-8"?>
+<w:hdr xmlns:wpc="http://schemas.microsoft.com/office/word/2010/wordprocessingCanvas" xmlns:mo="http://schemas.microsoft.com/office/mac/office/2008/main" xmlns:mc="http://schemas.openxmlformats.org/markup-compatibility/2006" xmlns:mv="urn:schemas-microsoft-com:mac:vml" xmlns:o="urn:schemas-microsoft-com:office:office" xmlns:r="http://schemas.openxmlformats.org/officeDocument/2006/relationships" xmlns:m="http://schemas.openxmlformats.org/officeDocument/2006/math" xmlns:v="urn:schemas-microsoft-com:vml" xmlns:wp14="http://schemas.microsoft.com/office/word/2010/wordprocessingDrawing" xmlns:wp="http://schemas.openxmlformats.org/drawingml/2006/wordprocessingDrawing" xmlns:w10="urn:schemas-microsoft-com:office:word" xmlns:w="http://schemas.openxmlformats.org/wordprocessingml/2006/main" xmlns:w14="http://schemas.microsoft.com/office/word/2010/wordml" xmlns:wpg="http://schemas.microsoft.com/office/word/2010/wordprocessingGroup" xmlns:wpi="http://schemas.microsoft.com/office/word/2010/wordprocessingInk" xmlns:wne="http://schemas.microsoft.com/office/word/2006/wordml" xmlns:wps="http://schemas.microsoft.com/office/word/2010/wordprocessingShape" mc:Ignorable="w14 wp14">
+  <w:tbl>
+    <w:tblPr>
+      <w:tblStyle w:val="Sombreadoclaro-nfasis1"/>
+      <w:tblW w:w="0" w:type="auto"/>
+      <w:tblInd w:w="108" w:type="dxa"/>
+      <w:tblBorders>
+        <w:top w:val="single" w:sz="18" w:space="0" w:color="548DD4" w:themeColor="text2" w:themeTint="99"/>
+        <w:left w:val="single" w:sz="8" w:space="0" w:color="DBE5F1" w:themeColor="accent1" w:themeTint="33"/>
+        <w:bottom w:val="single" w:sz="8" w:space="0" w:color="DBE5F1" w:themeColor="accent1" w:themeTint="33"/>
+        <w:right w:val="single" w:sz="8" w:space="0" w:color="DBE5F1" w:themeColor="accent1" w:themeTint="33"/>
+      </w:tblBorders>
+      <w:shd w:val="clear" w:color="auto" w:fill="DBE5F1" w:themeFill="accent1" w:themeFillTint="33"/>
+      <w:tblLook w:val="0600" w:firstRow="0" w:lastRow="0" w:firstColumn="0" w:lastColumn="0" w:noHBand="1" w:noVBand="1"/>
+    </w:tblPr>
+    <w:tblGrid>
+      <w:gridCol w:w="8233"/>
+      <w:gridCol w:w="373"/>
+    </w:tblGrid>
+    <w:tr>
+      <w:tc>
+        <w:tcPr>
+          <w:tcW w:w="9090" w:type="dxa"/>
+          <w:shd w:val="clear" w:color="auto" w:fill="DBE5F1" w:themeFill="accent1" w:themeFillTint="33"/>
+        </w:tcPr>
+        <w:p>
+          <w:pPr>
+            <w:jc w:val="right"/>
+            <w:rPr>
+              <w:rFonts w:ascii="Calibri" w:hAnsi="Calibri"/>
+              <w:b/>
+            </w:rPr>
+          </w:pPr>
+          <w:sdt>
+            <w:sdtPr>
+              <w:rPr>
+                <w:rFonts w:ascii="Calibri" w:eastAsiaTheme="majorEastAsia" w:hAnsi="Calibri" w:cstheme="majorBidi"/>
+                <w:b/>
+                <w:bdr w:val="single" w:sz="4" w:space="0" w:color="FFFFFF" w:themeColor="background1"/>
+              </w:rPr>
+              <w:alias w:val="Título"/>
+              <w:id w:val="171999526"/>
+              <w:placeholder>
+                <w:docPart w:val="8D4FC165CE4129469C50E7E9CBEC330D"/>
+              </w:placeholder>
+              <w:dataBinding w:prefixMappings="xmlns:ns0='http://schemas.openxmlformats.org/package/2006/metadata/core-properties' xmlns:ns1='http://purl.org/dc/elements/1.1/'" w:xpath="/ns0:coreProperties[1]/ns1:title[1]" w:storeItemID="{6C3C8BC8-F283-45AE-878A-BAB7291924A1}"/>
+              <w:text/>
+            </w:sdtPr>
+            <w:sdtEndPr>
+              <w:rPr>
+                <w:bdr w:val="none" w:sz="0" w:space="0" w:color="auto"/>
+              </w:rPr>
+            </w:sdtEndPr>
+            <w:sdtContent>
+              <w:r>
+                <w:rPr>
+                  <w:rFonts w:ascii="Calibri" w:eastAsiaTheme="majorEastAsia" w:hAnsi="Calibri" w:cstheme="majorBidi"/>
+                  <w:b/>
+                  <w:sz w:val="24"/>
+                  <w:szCs w:val="24"/>
+                  <w:bdr w:val="single" w:sz="4" w:space="0" w:color="FFFFFF" w:themeColor="background1"/>
+                </w:rPr>
+                <w:t>Quadern de registre</w:t>
+              </w:r>
+            </w:sdtContent>
+          </w:sdt>
+        </w:p>
+      </w:tc>
+      <w:tc>
+        <w:tcPr>
+          <w:tcW w:w="378" w:type="dxa"/>
+          <w:shd w:val="clear" w:color="auto" w:fill="DBE5F1" w:themeFill="accent1" w:themeFillTint="33"/>
+        </w:tcPr>
+        <w:p>
+          <w:pPr>
+            <w:jc w:val="center"/>
+            <w:rPr>
+              <w:rFonts w:ascii="Calibri" w:eastAsiaTheme="majorEastAsia" w:hAnsi="Calibri" w:cstheme="majorBidi"/>
+              <w:b/>
+              <w:sz w:val="24"/>
+              <w:szCs w:val="24"/>
+              <w:bdr w:val="single" w:sz="4" w:space="0" w:color="FFFFFF" w:themeColor="background1"/>
+            </w:rPr>
+          </w:pPr>
+          <w:r>
+            <w:rPr>
+              <w:rFonts w:ascii="Calibri" w:hAnsi="Calibri"/>
+              <w:b/>
+            </w:rPr>
+            <w:fldChar w:fldCharType="begin"/>
+          </w:r>
+          <w:r>
+            <w:rPr>
+              <w:rFonts w:ascii="Calibri" w:hAnsi="Calibri"/>
+              <w:b/>
+              <w:sz w:val="24"/>
+              <w:szCs w:val="24"/>
+            </w:rPr>
+            <w:instrText>PAGE   \* MERGEFORMAT</w:instrText>
+          </w:r>
+          <w:r>
+            <w:rPr>
+              <w:rFonts w:ascii="Calibri" w:hAnsi="Calibri"/>
+              <w:b/>
+            </w:rPr>
+            <w:fldChar w:fldCharType="separate"/>
+          </w:r>
+          <w:r>
+            <w:rPr>
+              <w:rFonts w:ascii="Calibri" w:hAnsi="Calibri"/>
+              <w:b/>
+              <w:noProof/>
+              <w:lang w:val="es-ES"/>
+            </w:rPr>
+            <w:t>1</w:t>
+          </w:r>
+          <w:r>
+            <w:rPr>
+              <w:rFonts w:ascii="Calibri" w:hAnsi="Calibri"/>
+              <w:b/>
+            </w:rPr>
+            <w:fldChar w:fldCharType="end"/>
+          </w:r>
+        </w:p>
+      </w:tc>
+    </w:tr>
+  </w:tbl>
+  <w:p>
+    <w:pPr>
+      <w:pStyle w:val="Encabezado"/>
+    </w:pPr>
+  </w:p>
+</w:hdr>
 </file>
 
 <file path=word/styles.xml><?xml version="1.0" encoding="utf-8"?>
@@ -227,6 +409,151 @@
     <w:uiPriority w:val="99"/>
     <w:semiHidden/>
     <w:unhideWhenUsed/>
+  </w:style>
+  <w:style w:type="paragraph" w:styleId="Encabezado">
+    <w:name w:val="header"/>
+    <w:basedOn w:val="Normal"/>
+    <w:link w:val="EncabezadoCar"/>
+    <w:uiPriority w:val="99"/>
+    <w:unhideWhenUsed/>
+    <w:rsid w:val="00A357FB"/>
+    <w:pPr>
+      <w:tabs>
+        <w:tab w:val="center" w:pos="4252"/>
+        <w:tab w:val="right" w:pos="8504"/>
+      </w:tabs>
+    </w:pPr>
+  </w:style>
+  <w:style w:type="character" w:customStyle="1" w:styleId="EncabezadoCar">
+    <w:name w:val="Encabezado Car"/>
+    <w:basedOn w:val="Fuentedeprrafopredeter"/>
+    <w:link w:val="Encabezado"/>
+    <w:uiPriority w:val="99"/>
+    <w:rsid w:val="00A357FB"/>
+  </w:style>
+  <w:style w:type="paragraph" w:styleId="Piedepgina">
+    <w:name w:val="footer"/>
+    <w:basedOn w:val="Normal"/>
+    <w:link w:val="PiedepginaCar"/>
+    <w:uiPriority w:val="99"/>
+    <w:unhideWhenUsed/>
+    <w:rsid w:val="00A357FB"/>
+    <w:pPr>
+      <w:tabs>
+        <w:tab w:val="center" w:pos="4252"/>
+        <w:tab w:val="right" w:pos="8504"/>
+      </w:tabs>
+    </w:pPr>
+  </w:style>
+  <w:style w:type="character" w:customStyle="1" w:styleId="PiedepginaCar">
+    <w:name w:val="Pie de página Car"/>
+    <w:basedOn w:val="Fuentedeprrafopredeter"/>
+    <w:link w:val="Piedepgina"/>
+    <w:uiPriority w:val="99"/>
+    <w:rsid w:val="00A357FB"/>
+  </w:style>
+  <w:style w:type="table" w:styleId="Sombreadoclaro-nfasis1">
+    <w:name w:val="Light Shading Accent 1"/>
+    <w:basedOn w:val="Tablanormal"/>
+    <w:uiPriority w:val="60"/>
+    <w:rsid w:val="00A357FB"/>
+    <w:rPr>
+      <w:color w:val="365F91" w:themeColor="accent1" w:themeShade="BF"/>
+      <w:sz w:val="22"/>
+      <w:szCs w:val="22"/>
+      <w:lang w:val="ca-ES"/>
+    </w:rPr>
+    <w:tblPr>
+      <w:tblStyleRowBandSize w:val="1"/>
+      <w:tblStyleColBandSize w:val="1"/>
+      <w:tblInd w:w="0" w:type="dxa"/>
+      <w:tblBorders>
+        <w:top w:val="single" w:sz="8" w:space="0" w:color="4F81BD" w:themeColor="accent1"/>
+        <w:bottom w:val="single" w:sz="8" w:space="0" w:color="4F81BD" w:themeColor="accent1"/>
+      </w:tblBorders>
+      <w:tblCellMar>
+        <w:top w:w="0" w:type="dxa"/>
+        <w:left w:w="108" w:type="dxa"/>
+        <w:bottom w:w="0" w:type="dxa"/>
+        <w:right w:w="108" w:type="dxa"/>
+      </w:tblCellMar>
+    </w:tblPr>
+    <w:tblStylePr w:type="firstRow">
+      <w:pPr>
+        <w:spacing w:before="0" w:after="0" w:line="240" w:lineRule="auto"/>
+      </w:pPr>
+      <w:rPr>
+        <w:b/>
+        <w:bCs/>
+      </w:rPr>
+      <w:tblPr/>
+      <w:tcPr>
+        <w:tcBorders>
+          <w:top w:val="single" w:sz="8" w:space="0" w:color="4F81BD" w:themeColor="accent1"/>
+          <w:left w:val="nil"/>
+          <w:bottom w:val="single" w:sz="8" w:space="0" w:color="4F81BD" w:themeColor="accent1"/>
+          <w:right w:val="nil"/>
+          <w:insideH w:val="nil"/>
+          <w:insideV w:val="nil"/>
+        </w:tcBorders>
+      </w:tcPr>
+    </w:tblStylePr>
+    <w:tblStylePr w:type="lastRow">
+      <w:pPr>
+        <w:spacing w:before="0" w:after="0" w:line="240" w:lineRule="auto"/>
+      </w:pPr>
+      <w:rPr>
+        <w:b/>
+        <w:bCs/>
+      </w:rPr>
+      <w:tblPr/>
+      <w:tcPr>
+        <w:tcBorders>
+          <w:top w:val="single" w:sz="8" w:space="0" w:color="4F81BD" w:themeColor="accent1"/>
+          <w:left w:val="nil"/>
+          <w:bottom w:val="single" w:sz="8" w:space="0" w:color="4F81BD" w:themeColor="accent1"/>
+          <w:right w:val="nil"/>
+          <w:insideH w:val="nil"/>
+          <w:insideV w:val="nil"/>
+        </w:tcBorders>
+      </w:tcPr>
+    </w:tblStylePr>
+    <w:tblStylePr w:type="firstCol">
+      <w:rPr>
+        <w:b/>
+        <w:bCs/>
+      </w:rPr>
+    </w:tblStylePr>
+    <w:tblStylePr w:type="lastCol">
+      <w:rPr>
+        <w:b/>
+        <w:bCs/>
+      </w:rPr>
+    </w:tblStylePr>
+    <w:tblStylePr w:type="band1Vert">
+      <w:tblPr/>
+      <w:tcPr>
+        <w:tcBorders>
+          <w:left w:val="nil"/>
+          <w:right w:val="nil"/>
+          <w:insideH w:val="nil"/>
+          <w:insideV w:val="nil"/>
+        </w:tcBorders>
+        <w:shd w:val="clear" w:color="auto" w:fill="D3DFEE" w:themeFill="accent1" w:themeFillTint="3F"/>
+      </w:tcPr>
+    </w:tblStylePr>
+    <w:tblStylePr w:type="band1Horz">
+      <w:tblPr/>
+      <w:tcPr>
+        <w:tcBorders>
+          <w:left w:val="nil"/>
+          <w:right w:val="nil"/>
+          <w:insideH w:val="nil"/>
+          <w:insideV w:val="nil"/>
+        </w:tcBorders>
+        <w:shd w:val="clear" w:color="auto" w:fill="D3DFEE" w:themeFill="accent1" w:themeFillTint="3F"/>
+      </w:tcPr>
+    </w:tblStylePr>
   </w:style>
 </w:styles>
 </file>
@@ -414,7 +741,667 @@
     <w:semiHidden/>
     <w:unhideWhenUsed/>
   </w:style>
+  <w:style w:type="paragraph" w:styleId="Encabezado">
+    <w:name w:val="header"/>
+    <w:basedOn w:val="Normal"/>
+    <w:link w:val="EncabezadoCar"/>
+    <w:uiPriority w:val="99"/>
+    <w:unhideWhenUsed/>
+    <w:rsid w:val="00A357FB"/>
+    <w:pPr>
+      <w:tabs>
+        <w:tab w:val="center" w:pos="4252"/>
+        <w:tab w:val="right" w:pos="8504"/>
+      </w:tabs>
+    </w:pPr>
+  </w:style>
+  <w:style w:type="character" w:customStyle="1" w:styleId="EncabezadoCar">
+    <w:name w:val="Encabezado Car"/>
+    <w:basedOn w:val="Fuentedeprrafopredeter"/>
+    <w:link w:val="Encabezado"/>
+    <w:uiPriority w:val="99"/>
+    <w:rsid w:val="00A357FB"/>
+  </w:style>
+  <w:style w:type="paragraph" w:styleId="Piedepgina">
+    <w:name w:val="footer"/>
+    <w:basedOn w:val="Normal"/>
+    <w:link w:val="PiedepginaCar"/>
+    <w:uiPriority w:val="99"/>
+    <w:unhideWhenUsed/>
+    <w:rsid w:val="00A357FB"/>
+    <w:pPr>
+      <w:tabs>
+        <w:tab w:val="center" w:pos="4252"/>
+        <w:tab w:val="right" w:pos="8504"/>
+      </w:tabs>
+    </w:pPr>
+  </w:style>
+  <w:style w:type="character" w:customStyle="1" w:styleId="PiedepginaCar">
+    <w:name w:val="Pie de página Car"/>
+    <w:basedOn w:val="Fuentedeprrafopredeter"/>
+    <w:link w:val="Piedepgina"/>
+    <w:uiPriority w:val="99"/>
+    <w:rsid w:val="00A357FB"/>
+  </w:style>
+  <w:style w:type="table" w:styleId="Sombreadoclaro-nfasis1">
+    <w:name w:val="Light Shading Accent 1"/>
+    <w:basedOn w:val="Tablanormal"/>
+    <w:uiPriority w:val="60"/>
+    <w:rsid w:val="00A357FB"/>
+    <w:rPr>
+      <w:color w:val="365F91" w:themeColor="accent1" w:themeShade="BF"/>
+      <w:sz w:val="22"/>
+      <w:szCs w:val="22"/>
+      <w:lang w:val="ca-ES"/>
+    </w:rPr>
+    <w:tblPr>
+      <w:tblStyleRowBandSize w:val="1"/>
+      <w:tblStyleColBandSize w:val="1"/>
+      <w:tblInd w:w="0" w:type="dxa"/>
+      <w:tblBorders>
+        <w:top w:val="single" w:sz="8" w:space="0" w:color="4F81BD" w:themeColor="accent1"/>
+        <w:bottom w:val="single" w:sz="8" w:space="0" w:color="4F81BD" w:themeColor="accent1"/>
+      </w:tblBorders>
+      <w:tblCellMar>
+        <w:top w:w="0" w:type="dxa"/>
+        <w:left w:w="108" w:type="dxa"/>
+        <w:bottom w:w="0" w:type="dxa"/>
+        <w:right w:w="108" w:type="dxa"/>
+      </w:tblCellMar>
+    </w:tblPr>
+    <w:tblStylePr w:type="firstRow">
+      <w:pPr>
+        <w:spacing w:before="0" w:after="0" w:line="240" w:lineRule="auto"/>
+      </w:pPr>
+      <w:rPr>
+        <w:b/>
+        <w:bCs/>
+      </w:rPr>
+      <w:tblPr/>
+      <w:tcPr>
+        <w:tcBorders>
+          <w:top w:val="single" w:sz="8" w:space="0" w:color="4F81BD" w:themeColor="accent1"/>
+          <w:left w:val="nil"/>
+          <w:bottom w:val="single" w:sz="8" w:space="0" w:color="4F81BD" w:themeColor="accent1"/>
+          <w:right w:val="nil"/>
+          <w:insideH w:val="nil"/>
+          <w:insideV w:val="nil"/>
+        </w:tcBorders>
+      </w:tcPr>
+    </w:tblStylePr>
+    <w:tblStylePr w:type="lastRow">
+      <w:pPr>
+        <w:spacing w:before="0" w:after="0" w:line="240" w:lineRule="auto"/>
+      </w:pPr>
+      <w:rPr>
+        <w:b/>
+        <w:bCs/>
+      </w:rPr>
+      <w:tblPr/>
+      <w:tcPr>
+        <w:tcBorders>
+          <w:top w:val="single" w:sz="8" w:space="0" w:color="4F81BD" w:themeColor="accent1"/>
+          <w:left w:val="nil"/>
+          <w:bottom w:val="single" w:sz="8" w:space="0" w:color="4F81BD" w:themeColor="accent1"/>
+          <w:right w:val="nil"/>
+          <w:insideH w:val="nil"/>
+          <w:insideV w:val="nil"/>
+        </w:tcBorders>
+      </w:tcPr>
+    </w:tblStylePr>
+    <w:tblStylePr w:type="firstCol">
+      <w:rPr>
+        <w:b/>
+        <w:bCs/>
+      </w:rPr>
+    </w:tblStylePr>
+    <w:tblStylePr w:type="lastCol">
+      <w:rPr>
+        <w:b/>
+        <w:bCs/>
+      </w:rPr>
+    </w:tblStylePr>
+    <w:tblStylePr w:type="band1Vert">
+      <w:tblPr/>
+      <w:tcPr>
+        <w:tcBorders>
+          <w:left w:val="nil"/>
+          <w:right w:val="nil"/>
+          <w:insideH w:val="nil"/>
+          <w:insideV w:val="nil"/>
+        </w:tcBorders>
+        <w:shd w:val="clear" w:color="auto" w:fill="D3DFEE" w:themeFill="accent1" w:themeFillTint="3F"/>
+      </w:tcPr>
+    </w:tblStylePr>
+    <w:tblStylePr w:type="band1Horz">
+      <w:tblPr/>
+      <w:tcPr>
+        <w:tcBorders>
+          <w:left w:val="nil"/>
+          <w:right w:val="nil"/>
+          <w:insideH w:val="nil"/>
+          <w:insideV w:val="nil"/>
+        </w:tcBorders>
+        <w:shd w:val="clear" w:color="auto" w:fill="D3DFEE" w:themeFill="accent1" w:themeFillTint="3F"/>
+      </w:tcPr>
+    </w:tblStylePr>
+  </w:style>
 </w:styles>
+</file>
+
+<file path=word/glossary/document.xml><?xml version="1.0" encoding="utf-8"?>
+<w:glossaryDocument xmlns:wpc="http://schemas.microsoft.com/office/word/2010/wordprocessingCanvas" xmlns:mo="http://schemas.microsoft.com/office/mac/office/2008/main" xmlns:mc="http://schemas.openxmlformats.org/markup-compatibility/2006" xmlns:mv="urn:schemas-microsoft-com:mac:vml" xmlns:o="urn:schemas-microsoft-com:office:office" xmlns:r="http://schemas.openxmlformats.org/officeDocument/2006/relationships" xmlns:m="http://schemas.openxmlformats.org/officeDocument/2006/math" xmlns:v="urn:schemas-microsoft-com:vml" xmlns:wp14="http://schemas.microsoft.com/office/word/2010/wordprocessingDrawing" xmlns:wp="http://schemas.openxmlformats.org/drawingml/2006/wordprocessingDrawing" xmlns:w10="urn:schemas-microsoft-com:office:word" xmlns:w="http://schemas.openxmlformats.org/wordprocessingml/2006/main" xmlns:w14="http://schemas.microsoft.com/office/word/2010/wordml" xmlns:wpg="http://schemas.microsoft.com/office/word/2010/wordprocessingGroup" xmlns:wpi="http://schemas.microsoft.com/office/word/2010/wordprocessingInk" xmlns:wne="http://schemas.microsoft.com/office/word/2006/wordml" xmlns:wps="http://schemas.microsoft.com/office/word/2010/wordprocessingShape" mc:Ignorable="w14 wp14">
+  <w:docParts>
+    <w:docPart>
+      <w:docPartPr>
+        <w:name w:val="8D4FC165CE4129469C50E7E9CBEC330D"/>
+        <w:category>
+          <w:name w:val="General"/>
+          <w:gallery w:val="placeholder"/>
+        </w:category>
+        <w:types>
+          <w:type w:val="bbPlcHdr"/>
+        </w:types>
+        <w:behaviors>
+          <w:behavior w:val="content"/>
+        </w:behaviors>
+        <w:guid w:val="{645C1D74-2642-A840-B173-B8474D7213C9}"/>
+      </w:docPartPr>
+      <w:docPartBody>
+        <w:p>
+          <w:pPr>
+            <w:pStyle w:val="8D4FC165CE4129469C50E7E9CBEC330D"/>
+          </w:pPr>
+          <w:r>
+            <w:rPr>
+              <w:rFonts w:asciiTheme="majorHAnsi" w:eastAsiaTheme="majorEastAsia" w:hAnsiTheme="majorHAnsi" w:cstheme="majorBidi"/>
+              <w:sz w:val="36"/>
+              <w:szCs w:val="36"/>
+              <w:lang w:val="es-ES"/>
+            </w:rPr>
+            <w:t>[Escriba el título del documento]</w:t>
+          </w:r>
+        </w:p>
+      </w:docPartBody>
+    </w:docPart>
+  </w:docParts>
+</w:glossaryDocument>
+</file>
+
+<file path=word/glossary/fontTable.xml><?xml version="1.0" encoding="utf-8"?>
+<w:fonts xmlns:mc="http://schemas.openxmlformats.org/markup-compatibility/2006" xmlns:r="http://schemas.openxmlformats.org/officeDocument/2006/relationships" xmlns:w="http://schemas.openxmlformats.org/wordprocessingml/2006/main" xmlns:w14="http://schemas.microsoft.com/office/word/2010/wordml" mc:Ignorable="w14">
+  <w:font w:name="Cambria">
+    <w:panose1 w:val="02040503050406030204"/>
+    <w:charset w:val="00"/>
+    <w:family w:val="auto"/>
+    <w:pitch w:val="variable"/>
+    <w:sig w:usb0="E00002FF" w:usb1="400004FF" w:usb2="00000000" w:usb3="00000000" w:csb0="0000019F" w:csb1="00000000"/>
+  </w:font>
+  <w:font w:name="ＭＳ 明朝">
+    <w:panose1 w:val="00000000000000000000"/>
+    <w:charset w:val="80"/>
+    <w:family w:val="roman"/>
+    <w:notTrueType/>
+    <w:pitch w:val="fixed"/>
+    <w:sig w:usb0="00000001" w:usb1="08070000" w:usb2="00000010" w:usb3="00000000" w:csb0="00020000" w:csb1="00000000"/>
+  </w:font>
+  <w:font w:name="Times New Roman">
+    <w:panose1 w:val="02020603050405020304"/>
+    <w:charset w:val="00"/>
+    <w:family w:val="auto"/>
+    <w:pitch w:val="variable"/>
+    <w:sig w:usb0="E0002AFF" w:usb1="C0007841" w:usb2="00000009" w:usb3="00000000" w:csb0="000001FF" w:csb1="00000000"/>
+  </w:font>
+  <w:font w:name="Calibri">
+    <w:panose1 w:val="020F0502020204030204"/>
+    <w:charset w:val="00"/>
+    <w:family w:val="auto"/>
+    <w:pitch w:val="variable"/>
+    <w:sig w:usb0="E10002FF" w:usb1="4000ACFF" w:usb2="00000009" w:usb3="00000000" w:csb0="0000019F" w:csb1="00000000"/>
+  </w:font>
+  <w:font w:name="ＭＳ ゴシック">
+    <w:panose1 w:val="00000000000000000000"/>
+    <w:charset w:val="80"/>
+    <w:family w:val="modern"/>
+    <w:notTrueType/>
+    <w:pitch w:val="fixed"/>
+    <w:sig w:usb0="00000001" w:usb1="08070000" w:usb2="00000010" w:usb3="00000000" w:csb0="00020000" w:csb1="00000000"/>
+  </w:font>
+  <w:font w:name="Arial">
+    <w:panose1 w:val="020B0604020202020204"/>
+    <w:charset w:val="00"/>
+    <w:family w:val="auto"/>
+    <w:pitch w:val="variable"/>
+    <w:sig w:usb0="E0002AFF" w:usb1="C0007843" w:usb2="00000009" w:usb3="00000000" w:csb0="000001FF" w:csb1="00000000"/>
+  </w:font>
+</w:fonts>
+</file>
+
+<file path=word/glossary/settings.xml><?xml version="1.0" encoding="utf-8"?>
+<w:settings xmlns:mc="http://schemas.openxmlformats.org/markup-compatibility/2006" xmlns:o="urn:schemas-microsoft-com:office:office" xmlns:r="http://schemas.openxmlformats.org/officeDocument/2006/relationships" xmlns:m="http://schemas.openxmlformats.org/officeDocument/2006/math" xmlns:v="urn:schemas-microsoft-com:vml" xmlns:w10="urn:schemas-microsoft-com:office:word" xmlns:w="http://schemas.openxmlformats.org/wordprocessingml/2006/main" xmlns:w14="http://schemas.microsoft.com/office/word/2010/wordml" xmlns:sl="http://schemas.openxmlformats.org/schemaLibrary/2006/main" mc:Ignorable="w14">
+  <w:view w:val="normal"/>
+  <w:defaultTabStop w:val="708"/>
+  <w:hyphenationZone w:val="425"/>
+  <w:characterSpacingControl w:val="doNotCompress"/>
+  <w:compat>
+    <w:useFELayout/>
+    <w:compatSetting w:name="compatibilityMode" w:uri="http://schemas.microsoft.com/office/word" w:val="14"/>
+    <w:compatSetting w:name="overrideTableStyleFontSizeAndJustification" w:uri="http://schemas.microsoft.com/office/word" w:val="1"/>
+    <w:compatSetting w:name="enableOpenTypeFeatures" w:uri="http://schemas.microsoft.com/office/word" w:val="1"/>
+    <w:compatSetting w:name="doNotFlipMirrorIndents" w:uri="http://schemas.microsoft.com/office/word" w:val="1"/>
+  </w:compat>
+  <w:rsids>
+    <w:rsidRoot w:val="00C312E5"/>
+    <w:rsid w:val="00C312E5"/>
+    <w:rsid w:val="00C55427"/>
+  </w:rsids>
+  <m:mathPr>
+    <m:mathFont m:val="Cambria Math"/>
+    <m:brkBin m:val="before"/>
+    <m:brkBinSub m:val="--"/>
+    <m:smallFrac m:val="0"/>
+    <m:dispDef/>
+    <m:lMargin m:val="0"/>
+    <m:rMargin m:val="0"/>
+    <m:defJc m:val="centerGroup"/>
+    <m:wrapIndent m:val="1440"/>
+    <m:intLim m:val="subSup"/>
+    <m:naryLim m:val="undOvr"/>
+  </m:mathPr>
+  <w:themeFontLang w:val="ca-ES" w:eastAsia="ja-JP"/>
+  <w:clrSchemeMapping w:bg1="light1" w:t1="dark1" w:bg2="light2" w:t2="dark2" w:accent1="accent1" w:accent2="accent2" w:accent3="accent3" w:accent4="accent4" w:accent5="accent5" w:accent6="accent6" w:hyperlink="hyperlink" w:followedHyperlink="followedHyperlink"/>
+  <w:doNotAutoCompressPictures/>
+  <w:decimalSymbol w:val=","/>
+  <w:listSeparator w:val=";"/>
+  <w14:defaultImageDpi w14:val="300"/>
+</w:settings>
+</file>
+
+<file path=word/glossary/styles.xml><?xml version="1.0" encoding="utf-8"?>
+<w:styles xmlns:mc="http://schemas.openxmlformats.org/markup-compatibility/2006" xmlns:r="http://schemas.openxmlformats.org/officeDocument/2006/relationships" xmlns:w="http://schemas.openxmlformats.org/wordprocessingml/2006/main" xmlns:w14="http://schemas.microsoft.com/office/word/2010/wordml" mc:Ignorable="w14">
+  <w:docDefaults>
+    <w:rPrDefault>
+      <w:rPr>
+        <w:rFonts w:asciiTheme="minorHAnsi" w:eastAsiaTheme="minorEastAsia" w:hAnsiTheme="minorHAnsi" w:cstheme="minorBidi"/>
+        <w:sz w:val="24"/>
+        <w:szCs w:val="24"/>
+        <w:lang w:val="ca-ES" w:eastAsia="ja-JP" w:bidi="ar-SA"/>
+      </w:rPr>
+    </w:rPrDefault>
+    <w:pPrDefault/>
+  </w:docDefaults>
+  <w:latentStyles w:defLockedState="0" w:defUIPriority="99" w:defSemiHidden="1" w:defUnhideWhenUsed="1" w:defQFormat="0" w:count="276">
+    <w:lsdException w:name="Normal" w:semiHidden="0" w:uiPriority="0" w:unhideWhenUsed="0" w:qFormat="1"/>
+    <w:lsdException w:name="heading 1" w:semiHidden="0" w:uiPriority="9" w:unhideWhenUsed="0" w:qFormat="1"/>
+    <w:lsdException w:name="heading 2" w:uiPriority="9" w:qFormat="1"/>
+    <w:lsdException w:name="heading 3" w:uiPriority="9" w:qFormat="1"/>
+    <w:lsdException w:name="heading 4" w:uiPriority="9" w:qFormat="1"/>
+    <w:lsdException w:name="heading 5" w:uiPriority="9" w:qFormat="1"/>
+    <w:lsdException w:name="heading 6" w:uiPriority="9" w:qFormat="1"/>
+    <w:lsdException w:name="heading 7" w:uiPriority="9" w:qFormat="1"/>
+    <w:lsdException w:name="heading 8" w:uiPriority="9" w:qFormat="1"/>
+    <w:lsdException w:name="heading 9" w:uiPriority="9" w:qFormat="1"/>
+    <w:lsdException w:name="toc 1" w:uiPriority="39"/>
+    <w:lsdException w:name="toc 2" w:uiPriority="39"/>
+    <w:lsdException w:name="toc 3" w:uiPriority="39"/>
+    <w:lsdException w:name="toc 4" w:uiPriority="39"/>
+    <w:lsdException w:name="toc 5" w:uiPriority="39"/>
+    <w:lsdException w:name="toc 6" w:uiPriority="39"/>
+    <w:lsdException w:name="toc 7" w:uiPriority="39"/>
+    <w:lsdException w:name="toc 8" w:uiPriority="39"/>
+    <w:lsdException w:name="toc 9" w:uiPriority="39"/>
+    <w:lsdException w:name="caption" w:uiPriority="35" w:qFormat="1"/>
+    <w:lsdException w:name="Title" w:semiHidden="0" w:uiPriority="10" w:unhideWhenUsed="0" w:qFormat="1"/>
+    <w:lsdException w:name="Default Paragraph Font" w:uiPriority="1"/>
+    <w:lsdException w:name="Subtitle" w:semiHidden="0" w:uiPriority="11" w:unhideWhenUsed="0" w:qFormat="1"/>
+    <w:lsdException w:name="Strong" w:semiHidden="0" w:uiPriority="22" w:unhideWhenUsed="0" w:qFormat="1"/>
+    <w:lsdException w:name="Emphasis" w:semiHidden="0" w:uiPriority="20" w:unhideWhenUsed="0" w:qFormat="1"/>
+    <w:lsdException w:name="Table Grid" w:semiHidden="0" w:uiPriority="59" w:unhideWhenUsed="0"/>
+    <w:lsdException w:name="Placeholder Text" w:unhideWhenUsed="0"/>
+    <w:lsdException w:name="No Spacing" w:semiHidden="0" w:uiPriority="1" w:unhideWhenUsed="0" w:qFormat="1"/>
+    <w:lsdException w:name="Light Shading" w:semiHidden="0" w:uiPriority="60" w:unhideWhenUsed="0"/>
+    <w:lsdException w:name="Light List" w:semiHidden="0" w:uiPriority="61" w:unhideWhenUsed="0"/>
+    <w:lsdException w:name="Light Grid" w:semiHidden="0" w:uiPriority="62" w:unhideWhenUsed="0"/>
+    <w:lsdException w:name="Medium Shading 1" w:semiHidden="0" w:uiPriority="63" w:unhideWhenUsed="0"/>
+    <w:lsdException w:name="Medium Shading 2" w:semiHidden="0" w:uiPriority="64" w:unhideWhenUsed="0"/>
+    <w:lsdException w:name="Medium List 1" w:semiHidden="0" w:uiPriority="65" w:unhideWhenUsed="0"/>
+    <w:lsdException w:name="Medium List 2" w:semiHidden="0" w:uiPriority="66" w:unhideWhenUsed="0"/>
+    <w:lsdException w:name="Medium Grid 1" w:semiHidden="0" w:uiPriority="67" w:unhideWhenUsed="0"/>
+    <w:lsdException w:name="Medium Grid 2" w:semiHidden="0" w:uiPriority="68" w:unhideWhenUsed="0"/>
+    <w:lsdException w:name="Medium Grid 3" w:semiHidden="0" w:uiPriority="69" w:unhideWhenUsed="0"/>
+    <w:lsdException w:name="Dark List" w:semiHidden="0" w:uiPriority="70" w:unhideWhenUsed="0"/>
+    <w:lsdException w:name="Colorful Shading" w:semiHidden="0" w:uiPriority="71" w:unhideWhenUsed="0"/>
+    <w:lsdException w:name="Colorful List" w:semiHidden="0" w:uiPriority="72" w:unhideWhenUsed="0"/>
+    <w:lsdException w:name="Colorful Grid" w:semiHidden="0" w:uiPriority="73" w:unhideWhenUsed="0"/>
+    <w:lsdException w:name="Light Shading Accent 1" w:semiHidden="0" w:uiPriority="60" w:unhideWhenUsed="0"/>
+    <w:lsdException w:name="Light List Accent 1" w:semiHidden="0" w:uiPriority="61" w:unhideWhenUsed="0"/>
+    <w:lsdException w:name="Light Grid Accent 1" w:semiHidden="0" w:uiPriority="62" w:unhideWhenUsed="0"/>
+    <w:lsdException w:name="Medium Shading 1 Accent 1" w:semiHidden="0" w:uiPriority="63" w:unhideWhenUsed="0"/>
+    <w:lsdException w:name="Medium Shading 2 Accent 1" w:semiHidden="0" w:uiPriority="64" w:unhideWhenUsed="0"/>
+    <w:lsdException w:name="Medium List 1 Accent 1" w:semiHidden="0" w:uiPriority="65" w:unhideWhenUsed="0"/>
+    <w:lsdException w:name="Revision" w:unhideWhenUsed="0"/>
+    <w:lsdException w:name="List Paragraph" w:semiHidden="0" w:uiPriority="34" w:unhideWhenUsed="0" w:qFormat="1"/>
+    <w:lsdException w:name="Quote" w:semiHidden="0" w:uiPriority="29" w:unhideWhenUsed="0" w:qFormat="1"/>
+    <w:lsdException w:name="Intense Quote" w:semiHidden="0" w:uiPriority="30" w:unhideWhenUsed="0" w:qFormat="1"/>
+    <w:lsdException w:name="Medium List 2 Accent 1" w:semiHidden="0" w:uiPriority="66" w:unhideWhenUsed="0"/>
+    <w:lsdException w:name="Medium Grid 1 Accent 1" w:semiHidden="0" w:uiPriority="67" w:unhideWhenUsed="0"/>
+    <w:lsdException w:name="Medium Grid 2 Accent 1" w:semiHidden="0" w:uiPriority="68" w:unhideWhenUsed="0"/>
+    <w:lsdException w:name="Medium Grid 3 Accent 1" w:semiHidden="0" w:uiPriority="69" w:unhideWhenUsed="0"/>
+    <w:lsdException w:name="Dark List Accent 1" w:semiHidden="0" w:uiPriority="70" w:unhideWhenUsed="0"/>
+    <w:lsdException w:name="Colorful Shading Accent 1" w:semiHidden="0" w:uiPriority="71" w:unhideWhenUsed="0"/>
+    <w:lsdException w:name="Colorful List Accent 1" w:semiHidden="0" w:uiPriority="72" w:unhideWhenUsed="0"/>
+    <w:lsdException w:name="Colorful Grid Accent 1" w:semiHidden="0" w:uiPriority="73" w:unhideWhenUsed="0"/>
+    <w:lsdException w:name="Light Shading Accent 2" w:semiHidden="0" w:uiPriority="60" w:unhideWhenUsed="0"/>
+    <w:lsdException w:name="Light List Accent 2" w:semiHidden="0" w:uiPriority="61" w:unhideWhenUsed="0"/>
+    <w:lsdException w:name="Light Grid Accent 2" w:semiHidden="0" w:uiPriority="62" w:unhideWhenUsed="0"/>
+    <w:lsdException w:name="Medium Shading 1 Accent 2" w:semiHidden="0" w:uiPriority="63" w:unhideWhenUsed="0"/>
+    <w:lsdException w:name="Medium Shading 2 Accent 2" w:semiHidden="0" w:uiPriority="64" w:unhideWhenUsed="0"/>
+    <w:lsdException w:name="Medium List 1 Accent 2" w:semiHidden="0" w:uiPriority="65" w:unhideWhenUsed="0"/>
+    <w:lsdException w:name="Medium List 2 Accent 2" w:semiHidden="0" w:uiPriority="66" w:unhideWhenUsed="0"/>
+    <w:lsdException w:name="Medium Grid 1 Accent 2" w:semiHidden="0" w:uiPriority="67" w:unhideWhenUsed="0"/>
+    <w:lsdException w:name="Medium Grid 2 Accent 2" w:semiHidden="0" w:uiPriority="68" w:unhideWhenUsed="0"/>
+    <w:lsdException w:name="Medium Grid 3 Accent 2" w:semiHidden="0" w:uiPriority="69" w:unhideWhenUsed="0"/>
+    <w:lsdException w:name="Dark List Accent 2" w:semiHidden="0" w:uiPriority="70" w:unhideWhenUsed="0"/>
+    <w:lsdException w:name="Colorful Shading Accent 2" w:semiHidden="0" w:uiPriority="71" w:unhideWhenUsed="0"/>
+    <w:lsdException w:name="Colorful List Accent 2" w:semiHidden="0" w:uiPriority="72" w:unhideWhenUsed="0"/>
+    <w:lsdException w:name="Colorful Grid Accent 2" w:semiHidden="0" w:uiPriority="73" w:unhideWhenUsed="0"/>
+    <w:lsdException w:name="Light Shading Accent 3" w:semiHidden="0" w:uiPriority="60" w:unhideWhenUsed="0"/>
+    <w:lsdException w:name="Light List Accent 3" w:semiHidden="0" w:uiPriority="61" w:unhideWhenUsed="0"/>
+    <w:lsdException w:name="Light Grid Accent 3" w:semiHidden="0" w:uiPriority="62" w:unhideWhenUsed="0"/>
+    <w:lsdException w:name="Medium Shading 1 Accent 3" w:semiHidden="0" w:uiPriority="63" w:unhideWhenUsed="0"/>
+    <w:lsdException w:name="Medium Shading 2 Accent 3" w:semiHidden="0" w:uiPriority="64" w:unhideWhenUsed="0"/>
+    <w:lsdException w:name="Medium List 1 Accent 3" w:semiHidden="0" w:uiPriority="65" w:unhideWhenUsed="0"/>
+    <w:lsdException w:name="Medium List 2 Accent 3" w:semiHidden="0" w:uiPriority="66" w:unhideWhenUsed="0"/>
+    <w:lsdException w:name="Medium Grid 1 Accent 3" w:semiHidden="0" w:uiPriority="67" w:unhideWhenUsed="0"/>
+    <w:lsdException w:name="Medium Grid 2 Accent 3" w:semiHidden="0" w:uiPriority="68" w:unhideWhenUsed="0"/>
+    <w:lsdException w:name="Medium Grid 3 Accent 3" w:semiHidden="0" w:uiPriority="69" w:unhideWhenUsed="0"/>
+    <w:lsdException w:name="Dark List Accent 3" w:semiHidden="0" w:uiPriority="70" w:unhideWhenUsed="0"/>
+    <w:lsdException w:name="Colorful Shading Accent 3" w:semiHidden="0" w:uiPriority="71" w:unhideWhenUsed="0"/>
+    <w:lsdException w:name="Colorful List Accent 3" w:semiHidden="0" w:uiPriority="72" w:unhideWhenUsed="0"/>
+    <w:lsdException w:name="Colorful Grid Accent 3" w:semiHidden="0" w:uiPriority="73" w:unhideWhenUsed="0"/>
+    <w:lsdException w:name="Light Shading Accent 4" w:semiHidden="0" w:uiPriority="60" w:unhideWhenUsed="0"/>
+    <w:lsdException w:name="Light List Accent 4" w:semiHidden="0" w:uiPriority="61" w:unhideWhenUsed="0"/>
+    <w:lsdException w:name="Light Grid Accent 4" w:semiHidden="0" w:uiPriority="62" w:unhideWhenUsed="0"/>
+    <w:lsdException w:name="Medium Shading 1 Accent 4" w:semiHidden="0" w:uiPriority="63" w:unhideWhenUsed="0"/>
+    <w:lsdException w:name="Medium Shading 2 Accent 4" w:semiHidden="0" w:uiPriority="64" w:unhideWhenUsed="0"/>
+    <w:lsdException w:name="Medium List 1 Accent 4" w:semiHidden="0" w:uiPriority="65" w:unhideWhenUsed="0"/>
+    <w:lsdException w:name="Medium List 2 Accent 4" w:semiHidden="0" w:uiPriority="66" w:unhideWhenUsed="0"/>
+    <w:lsdException w:name="Medium Grid 1 Accent 4" w:semiHidden="0" w:uiPriority="67" w:unhideWhenUsed="0"/>
+    <w:lsdException w:name="Medium Grid 2 Accent 4" w:semiHidden="0" w:uiPriority="68" w:unhideWhenUsed="0"/>
+    <w:lsdException w:name="Medium Grid 3 Accent 4" w:semiHidden="0" w:uiPriority="69" w:unhideWhenUsed="0"/>
+    <w:lsdException w:name="Dark List Accent 4" w:semiHidden="0" w:uiPriority="70" w:unhideWhenUsed="0"/>
+    <w:lsdException w:name="Colorful Shading Accent 4" w:semiHidden="0" w:uiPriority="71" w:unhideWhenUsed="0"/>
+    <w:lsdException w:name="Colorful List Accent 4" w:semiHidden="0" w:uiPriority="72" w:unhideWhenUsed="0"/>
+    <w:lsdException w:name="Colorful Grid Accent 4" w:semiHidden="0" w:uiPriority="73" w:unhideWhenUsed="0"/>
+    <w:lsdException w:name="Light Shading Accent 5" w:semiHidden="0" w:uiPriority="60" w:unhideWhenUsed="0"/>
+    <w:lsdException w:name="Light List Accent 5" w:semiHidden="0" w:uiPriority="61" w:unhideWhenUsed="0"/>
+    <w:lsdException w:name="Light Grid Accent 5" w:semiHidden="0" w:uiPriority="62" w:unhideWhenUsed="0"/>
+    <w:lsdException w:name="Medium Shading 1 Accent 5" w:semiHidden="0" w:uiPriority="63" w:unhideWhenUsed="0"/>
+    <w:lsdException w:name="Medium Shading 2 Accent 5" w:semiHidden="0" w:uiPriority="64" w:unhideWhenUsed="0"/>
+    <w:lsdException w:name="Medium List 1 Accent 5" w:semiHidden="0" w:uiPriority="65" w:unhideWhenUsed="0"/>
+    <w:lsdException w:name="Medium List 2 Accent 5" w:semiHidden="0" w:uiPriority="66" w:unhideWhenUsed="0"/>
+    <w:lsdException w:name="Medium Grid 1 Accent 5" w:semiHidden="0" w:uiPriority="67" w:unhideWhenUsed="0"/>
+    <w:lsdException w:name="Medium Grid 2 Accent 5" w:semiHidden="0" w:uiPriority="68" w:unhideWhenUsed="0"/>
+    <w:lsdException w:name="Medium Grid 3 Accent 5" w:semiHidden="0" w:uiPriority="69" w:unhideWhenUsed="0"/>
+    <w:lsdException w:name="Dark List Accent 5" w:semiHidden="0" w:uiPriority="70" w:unhideWhenUsed="0"/>
+    <w:lsdException w:name="Colorful Shading Accent 5" w:semiHidden="0" w:uiPriority="71" w:unhideWhenUsed="0"/>
+    <w:lsdException w:name="Colorful List Accent 5" w:semiHidden="0" w:uiPriority="72" w:unhideWhenUsed="0"/>
+    <w:lsdException w:name="Colorful Grid Accent 5" w:semiHidden="0" w:uiPriority="73" w:unhideWhenUsed="0"/>
+    <w:lsdException w:name="Light Shading Accent 6" w:semiHidden="0" w:uiPriority="60" w:unhideWhenUsed="0"/>
+    <w:lsdException w:name="Light List Accent 6" w:semiHidden="0" w:uiPriority="61" w:unhideWhenUsed="0"/>
+    <w:lsdException w:name="Light Grid Accent 6" w:semiHidden="0" w:uiPriority="62" w:unhideWhenUsed="0"/>
+    <w:lsdException w:name="Medium Shading 1 Accent 6" w:semiHidden="0" w:uiPriority="63" w:unhideWhenUsed="0"/>
+    <w:lsdException w:name="Medium Shading 2 Accent 6" w:semiHidden="0" w:uiPriority="64" w:unhideWhenUsed="0"/>
+    <w:lsdException w:name="Medium List 1 Accent 6" w:semiHidden="0" w:uiPriority="65" w:unhideWhenUsed="0"/>
+    <w:lsdException w:name="Medium List 2 Accent 6" w:semiHidden="0" w:uiPriority="66" w:unhideWhenUsed="0"/>
+    <w:lsdException w:name="Medium Grid 1 Accent 6" w:semiHidden="0" w:uiPriority="67" w:unhideWhenUsed="0"/>
+    <w:lsdException w:name="Medium Grid 2 Accent 6" w:semiHidden="0" w:uiPriority="68" w:unhideWhenUsed="0"/>
+    <w:lsdException w:name="Medium Grid 3 Accent 6" w:semiHidden="0" w:uiPriority="69" w:unhideWhenUsed="0"/>
+    <w:lsdException w:name="Dark List Accent 6" w:semiHidden="0" w:uiPriority="70" w:unhideWhenUsed="0"/>
+    <w:lsdException w:name="Colorful Shading Accent 6" w:semiHidden="0" w:uiPriority="71" w:unhideWhenUsed="0"/>
+    <w:lsdException w:name="Colorful List Accent 6" w:semiHidden="0" w:uiPriority="72" w:unhideWhenUsed="0"/>
+    <w:lsdException w:name="Colorful Grid Accent 6" w:semiHidden="0" w:uiPriority="73" w:unhideWhenUsed="0"/>
+    <w:lsdException w:name="Subtle Emphasis" w:semiHidden="0" w:uiPriority="19" w:unhideWhenUsed="0" w:qFormat="1"/>
+    <w:lsdException w:name="Intense Emphasis" w:semiHidden="0" w:uiPriority="21" w:unhideWhenUsed="0" w:qFormat="1"/>
+    <w:lsdException w:name="Subtle Reference" w:semiHidden="0" w:uiPriority="31" w:unhideWhenUsed="0" w:qFormat="1"/>
+    <w:lsdException w:name="Intense Reference" w:semiHidden="0" w:uiPriority="32" w:unhideWhenUsed="0" w:qFormat="1"/>
+    <w:lsdException w:name="Book Title" w:semiHidden="0" w:uiPriority="33" w:unhideWhenUsed="0" w:qFormat="1"/>
+    <w:lsdException w:name="Bibliography" w:uiPriority="37"/>
+    <w:lsdException w:name="TOC Heading" w:uiPriority="39" w:qFormat="1"/>
+  </w:latentStyles>
+  <w:style w:type="paragraph" w:default="1" w:styleId="Normal">
+    <w:name w:val="Normal"/>
+    <w:qFormat/>
+  </w:style>
+  <w:style w:type="character" w:default="1" w:styleId="Fuentedeprrafopredeter">
+    <w:name w:val="Default Paragraph Font"/>
+    <w:uiPriority w:val="1"/>
+    <w:semiHidden/>
+    <w:unhideWhenUsed/>
+  </w:style>
+  <w:style w:type="table" w:default="1" w:styleId="Tablanormal">
+    <w:name w:val="Normal Table"/>
+    <w:uiPriority w:val="99"/>
+    <w:semiHidden/>
+    <w:unhideWhenUsed/>
+    <w:tblPr>
+      <w:tblInd w:w="0" w:type="dxa"/>
+      <w:tblCellMar>
+        <w:top w:w="0" w:type="dxa"/>
+        <w:left w:w="108" w:type="dxa"/>
+        <w:bottom w:w="0" w:type="dxa"/>
+        <w:right w:w="108" w:type="dxa"/>
+      </w:tblCellMar>
+    </w:tblPr>
+  </w:style>
+  <w:style w:type="numbering" w:default="1" w:styleId="Sinlista">
+    <w:name w:val="No List"/>
+    <w:uiPriority w:val="99"/>
+    <w:semiHidden/>
+    <w:unhideWhenUsed/>
+  </w:style>
+  <w:style w:type="paragraph" w:customStyle="1" w:styleId="8D4FC165CE4129469C50E7E9CBEC330D">
+    <w:name w:val="8D4FC165CE4129469C50E7E9CBEC330D"/>
+    <w:rsid w:val="00C312E5"/>
+  </w:style>
+</w:styles>
+</file>
+
+<file path=word/glossary/stylesWithEffects.xml><?xml version="1.0" encoding="utf-8"?>
+<w:styles xmlns:wpc="http://schemas.microsoft.com/office/word/2010/wordprocessingCanvas" xmlns:mo="http://schemas.microsoft.com/office/mac/office/2008/main" xmlns:mc="http://schemas.openxmlformats.org/markup-compatibility/2006" xmlns:mv="urn:schemas-microsoft-com:mac:vml" xmlns:o="urn:schemas-microsoft-com:office:office" xmlns:r="http://schemas.openxmlformats.org/officeDocument/2006/relationships" xmlns:m="http://schemas.openxmlformats.org/officeDocument/2006/math" xmlns:v="urn:schemas-microsoft-com:vml" xmlns:wp14="http://schemas.microsoft.com/office/word/2010/wordprocessingDrawing" xmlns:wp="http://schemas.openxmlformats.org/drawingml/2006/wordprocessingDrawing" xmlns:w10="urn:schemas-microsoft-com:office:word" xmlns:w="http://schemas.openxmlformats.org/wordprocessingml/2006/main" xmlns:w14="http://schemas.microsoft.com/office/word/2010/wordml" xmlns:wpg="http://schemas.microsoft.com/office/word/2010/wordprocessingGroup" xmlns:wpi="http://schemas.microsoft.com/office/word/2010/wordprocessingInk" xmlns:wne="http://schemas.microsoft.com/office/word/2006/wordml" xmlns:wps="http://schemas.microsoft.com/office/word/2010/wordprocessingShape" mc:Ignorable="w14 wp14">
+  <w:docDefaults>
+    <w:rPrDefault>
+      <w:rPr>
+        <w:rFonts w:asciiTheme="minorHAnsi" w:eastAsiaTheme="minorEastAsia" w:hAnsiTheme="minorHAnsi" w:cstheme="minorBidi"/>
+        <w:sz w:val="24"/>
+        <w:szCs w:val="24"/>
+        <w:lang w:val="ca-ES" w:eastAsia="ja-JP" w:bidi="ar-SA"/>
+      </w:rPr>
+    </w:rPrDefault>
+    <w:pPrDefault/>
+  </w:docDefaults>
+  <w:latentStyles w:defLockedState="0" w:defUIPriority="99" w:defSemiHidden="1" w:defUnhideWhenUsed="1" w:defQFormat="0" w:count="276">
+    <w:lsdException w:name="Normal" w:semiHidden="0" w:uiPriority="0" w:unhideWhenUsed="0" w:qFormat="1"/>
+    <w:lsdException w:name="heading 1" w:semiHidden="0" w:uiPriority="9" w:unhideWhenUsed="0" w:qFormat="1"/>
+    <w:lsdException w:name="heading 2" w:uiPriority="9" w:qFormat="1"/>
+    <w:lsdException w:name="heading 3" w:uiPriority="9" w:qFormat="1"/>
+    <w:lsdException w:name="heading 4" w:uiPriority="9" w:qFormat="1"/>
+    <w:lsdException w:name="heading 5" w:uiPriority="9" w:qFormat="1"/>
+    <w:lsdException w:name="heading 6" w:uiPriority="9" w:qFormat="1"/>
+    <w:lsdException w:name="heading 7" w:uiPriority="9" w:qFormat="1"/>
+    <w:lsdException w:name="heading 8" w:uiPriority="9" w:qFormat="1"/>
+    <w:lsdException w:name="heading 9" w:uiPriority="9" w:qFormat="1"/>
+    <w:lsdException w:name="toc 1" w:uiPriority="39"/>
+    <w:lsdException w:name="toc 2" w:uiPriority="39"/>
+    <w:lsdException w:name="toc 3" w:uiPriority="39"/>
+    <w:lsdException w:name="toc 4" w:uiPriority="39"/>
+    <w:lsdException w:name="toc 5" w:uiPriority="39"/>
+    <w:lsdException w:name="toc 6" w:uiPriority="39"/>
+    <w:lsdException w:name="toc 7" w:uiPriority="39"/>
+    <w:lsdException w:name="toc 8" w:uiPriority="39"/>
+    <w:lsdException w:name="toc 9" w:uiPriority="39"/>
+    <w:lsdException w:name="caption" w:uiPriority="35" w:qFormat="1"/>
+    <w:lsdException w:name="Title" w:semiHidden="0" w:uiPriority="10" w:unhideWhenUsed="0" w:qFormat="1"/>
+    <w:lsdException w:name="Default Paragraph Font" w:uiPriority="1"/>
+    <w:lsdException w:name="Subtitle" w:semiHidden="0" w:uiPriority="11" w:unhideWhenUsed="0" w:qFormat="1"/>
+    <w:lsdException w:name="Strong" w:semiHidden="0" w:uiPriority="22" w:unhideWhenUsed="0" w:qFormat="1"/>
+    <w:lsdException w:name="Emphasis" w:semiHidden="0" w:uiPriority="20" w:unhideWhenUsed="0" w:qFormat="1"/>
+    <w:lsdException w:name="Table Grid" w:semiHidden="0" w:uiPriority="59" w:unhideWhenUsed="0"/>
+    <w:lsdException w:name="Placeholder Text" w:unhideWhenUsed="0"/>
+    <w:lsdException w:name="No Spacing" w:semiHidden="0" w:uiPriority="1" w:unhideWhenUsed="0" w:qFormat="1"/>
+    <w:lsdException w:name="Light Shading" w:semiHidden="0" w:uiPriority="60" w:unhideWhenUsed="0"/>
+    <w:lsdException w:name="Light List" w:semiHidden="0" w:uiPriority="61" w:unhideWhenUsed="0"/>
+    <w:lsdException w:name="Light Grid" w:semiHidden="0" w:uiPriority="62" w:unhideWhenUsed="0"/>
+    <w:lsdException w:name="Medium Shading 1" w:semiHidden="0" w:uiPriority="63" w:unhideWhenUsed="0"/>
+    <w:lsdException w:name="Medium Shading 2" w:semiHidden="0" w:uiPriority="64" w:unhideWhenUsed="0"/>
+    <w:lsdException w:name="Medium List 1" w:semiHidden="0" w:uiPriority="65" w:unhideWhenUsed="0"/>
+    <w:lsdException w:name="Medium List 2" w:semiHidden="0" w:uiPriority="66" w:unhideWhenUsed="0"/>
+    <w:lsdException w:name="Medium Grid 1" w:semiHidden="0" w:uiPriority="67" w:unhideWhenUsed="0"/>
+    <w:lsdException w:name="Medium Grid 2" w:semiHidden="0" w:uiPriority="68" w:unhideWhenUsed="0"/>
+    <w:lsdException w:name="Medium Grid 3" w:semiHidden="0" w:uiPriority="69" w:unhideWhenUsed="0"/>
+    <w:lsdException w:name="Dark List" w:semiHidden="0" w:uiPriority="70" w:unhideWhenUsed="0"/>
+    <w:lsdException w:name="Colorful Shading" w:semiHidden="0" w:uiPriority="71" w:unhideWhenUsed="0"/>
+    <w:lsdException w:name="Colorful List" w:semiHidden="0" w:uiPriority="72" w:unhideWhenUsed="0"/>
+    <w:lsdException w:name="Colorful Grid" w:semiHidden="0" w:uiPriority="73" w:unhideWhenUsed="0"/>
+    <w:lsdException w:name="Light Shading Accent 1" w:semiHidden="0" w:uiPriority="60" w:unhideWhenUsed="0"/>
+    <w:lsdException w:name="Light List Accent 1" w:semiHidden="0" w:uiPriority="61" w:unhideWhenUsed="0"/>
+    <w:lsdException w:name="Light Grid Accent 1" w:semiHidden="0" w:uiPriority="62" w:unhideWhenUsed="0"/>
+    <w:lsdException w:name="Medium Shading 1 Accent 1" w:semiHidden="0" w:uiPriority="63" w:unhideWhenUsed="0"/>
+    <w:lsdException w:name="Medium Shading 2 Accent 1" w:semiHidden="0" w:uiPriority="64" w:unhideWhenUsed="0"/>
+    <w:lsdException w:name="Medium List 1 Accent 1" w:semiHidden="0" w:uiPriority="65" w:unhideWhenUsed="0"/>
+    <w:lsdException w:name="Revision" w:unhideWhenUsed="0"/>
+    <w:lsdException w:name="List Paragraph" w:semiHidden="0" w:uiPriority="34" w:unhideWhenUsed="0" w:qFormat="1"/>
+    <w:lsdException w:name="Quote" w:semiHidden="0" w:uiPriority="29" w:unhideWhenUsed="0" w:qFormat="1"/>
+    <w:lsdException w:name="Intense Quote" w:semiHidden="0" w:uiPriority="30" w:unhideWhenUsed="0" w:qFormat="1"/>
+    <w:lsdException w:name="Medium List 2 Accent 1" w:semiHidden="0" w:uiPriority="66" w:unhideWhenUsed="0"/>
+    <w:lsdException w:name="Medium Grid 1 Accent 1" w:semiHidden="0" w:uiPriority="67" w:unhideWhenUsed="0"/>
+    <w:lsdException w:name="Medium Grid 2 Accent 1" w:semiHidden="0" w:uiPriority="68" w:unhideWhenUsed="0"/>
+    <w:lsdException w:name="Medium Grid 3 Accent 1" w:semiHidden="0" w:uiPriority="69" w:unhideWhenUsed="0"/>
+    <w:lsdException w:name="Dark List Accent 1" w:semiHidden="0" w:uiPriority="70" w:unhideWhenUsed="0"/>
+    <w:lsdException w:name="Colorful Shading Accent 1" w:semiHidden="0" w:uiPriority="71" w:unhideWhenUsed="0"/>
+    <w:lsdException w:name="Colorful List Accent 1" w:semiHidden="0" w:uiPriority="72" w:unhideWhenUsed="0"/>
+    <w:lsdException w:name="Colorful Grid Accent 1" w:semiHidden="0" w:uiPriority="73" w:unhideWhenUsed="0"/>
+    <w:lsdException w:name="Light Shading Accent 2" w:semiHidden="0" w:uiPriority="60" w:unhideWhenUsed="0"/>
+    <w:lsdException w:name="Light List Accent 2" w:semiHidden="0" w:uiPriority="61" w:unhideWhenUsed="0"/>
+    <w:lsdException w:name="Light Grid Accent 2" w:semiHidden="0" w:uiPriority="62" w:unhideWhenUsed="0"/>
+    <w:lsdException w:name="Medium Shading 1 Accent 2" w:semiHidden="0" w:uiPriority="63" w:unhideWhenUsed="0"/>
+    <w:lsdException w:name="Medium Shading 2 Accent 2" w:semiHidden="0" w:uiPriority="64" w:unhideWhenUsed="0"/>
+    <w:lsdException w:name="Medium List 1 Accent 2" w:semiHidden="0" w:uiPriority="65" w:unhideWhenUsed="0"/>
+    <w:lsdException w:name="Medium List 2 Accent 2" w:semiHidden="0" w:uiPriority="66" w:unhideWhenUsed="0"/>
+    <w:lsdException w:name="Medium Grid 1 Accent 2" w:semiHidden="0" w:uiPriority="67" w:unhideWhenUsed="0"/>
+    <w:lsdException w:name="Medium Grid 2 Accent 2" w:semiHidden="0" w:uiPriority="68" w:unhideWhenUsed="0"/>
+    <w:lsdException w:name="Medium Grid 3 Accent 2" w:semiHidden="0" w:uiPriority="69" w:unhideWhenUsed="0"/>
+    <w:lsdException w:name="Dark List Accent 2" w:semiHidden="0" w:uiPriority="70" w:unhideWhenUsed="0"/>
+    <w:lsdException w:name="Colorful Shading Accent 2" w:semiHidden="0" w:uiPriority="71" w:unhideWhenUsed="0"/>
+    <w:lsdException w:name="Colorful List Accent 2" w:semiHidden="0" w:uiPriority="72" w:unhideWhenUsed="0"/>
+    <w:lsdException w:name="Colorful Grid Accent 2" w:semiHidden="0" w:uiPriority="73" w:unhideWhenUsed="0"/>
+    <w:lsdException w:name="Light Shading Accent 3" w:semiHidden="0" w:uiPriority="60" w:unhideWhenUsed="0"/>
+    <w:lsdException w:name="Light List Accent 3" w:semiHidden="0" w:uiPriority="61" w:unhideWhenUsed="0"/>
+    <w:lsdException w:name="Light Grid Accent 3" w:semiHidden="0" w:uiPriority="62" w:unhideWhenUsed="0"/>
+    <w:lsdException w:name="Medium Shading 1 Accent 3" w:semiHidden="0" w:uiPriority="63" w:unhideWhenUsed="0"/>
+    <w:lsdException w:name="Medium Shading 2 Accent 3" w:semiHidden="0" w:uiPriority="64" w:unhideWhenUsed="0"/>
+    <w:lsdException w:name="Medium List 1 Accent 3" w:semiHidden="0" w:uiPriority="65" w:unhideWhenUsed="0"/>
+    <w:lsdException w:name="Medium List 2 Accent 3" w:semiHidden="0" w:uiPriority="66" w:unhideWhenUsed="0"/>
+    <w:lsdException w:name="Medium Grid 1 Accent 3" w:semiHidden="0" w:uiPriority="67" w:unhideWhenUsed="0"/>
+    <w:lsdException w:name="Medium Grid 2 Accent 3" w:semiHidden="0" w:uiPriority="68" w:unhideWhenUsed="0"/>
+    <w:lsdException w:name="Medium Grid 3 Accent 3" w:semiHidden="0" w:uiPriority="69" w:unhideWhenUsed="0"/>
+    <w:lsdException w:name="Dark List Accent 3" w:semiHidden="0" w:uiPriority="70" w:unhideWhenUsed="0"/>
+    <w:lsdException w:name="Colorful Shading Accent 3" w:semiHidden="0" w:uiPriority="71" w:unhideWhenUsed="0"/>
+    <w:lsdException w:name="Colorful List Accent 3" w:semiHidden="0" w:uiPriority="72" w:unhideWhenUsed="0"/>
+    <w:lsdException w:name="Colorful Grid Accent 3" w:semiHidden="0" w:uiPriority="73" w:unhideWhenUsed="0"/>
+    <w:lsdException w:name="Light Shading Accent 4" w:semiHidden="0" w:uiPriority="60" w:unhideWhenUsed="0"/>
+    <w:lsdException w:name="Light List Accent 4" w:semiHidden="0" w:uiPriority="61" w:unhideWhenUsed="0"/>
+    <w:lsdException w:name="Light Grid Accent 4" w:semiHidden="0" w:uiPriority="62" w:unhideWhenUsed="0"/>
+    <w:lsdException w:name="Medium Shading 1 Accent 4" w:semiHidden="0" w:uiPriority="63" w:unhideWhenUsed="0"/>
+    <w:lsdException w:name="Medium Shading 2 Accent 4" w:semiHidden="0" w:uiPriority="64" w:unhideWhenUsed="0"/>
+    <w:lsdException w:name="Medium List 1 Accent 4" w:semiHidden="0" w:uiPriority="65" w:unhideWhenUsed="0"/>
+    <w:lsdException w:name="Medium List 2 Accent 4" w:semiHidden="0" w:uiPriority="66" w:unhideWhenUsed="0"/>
+    <w:lsdException w:name="Medium Grid 1 Accent 4" w:semiHidden="0" w:uiPriority="67" w:unhideWhenUsed="0"/>
+    <w:lsdException w:name="Medium Grid 2 Accent 4" w:semiHidden="0" w:uiPriority="68" w:unhideWhenUsed="0"/>
+    <w:lsdException w:name="Medium Grid 3 Accent 4" w:semiHidden="0" w:uiPriority="69" w:unhideWhenUsed="0"/>
+    <w:lsdException w:name="Dark List Accent 4" w:semiHidden="0" w:uiPriority="70" w:unhideWhenUsed="0"/>
+    <w:lsdException w:name="Colorful Shading Accent 4" w:semiHidden="0" w:uiPriority="71" w:unhideWhenUsed="0"/>
+    <w:lsdException w:name="Colorful List Accent 4" w:semiHidden="0" w:uiPriority="72" w:unhideWhenUsed="0"/>
+    <w:lsdException w:name="Colorful Grid Accent 4" w:semiHidden="0" w:uiPriority="73" w:unhideWhenUsed="0"/>
+    <w:lsdException w:name="Light Shading Accent 5" w:semiHidden="0" w:uiPriority="60" w:unhideWhenUsed="0"/>
+    <w:lsdException w:name="Light List Accent 5" w:semiHidden="0" w:uiPriority="61" w:unhideWhenUsed="0"/>
+    <w:lsdException w:name="Light Grid Accent 5" w:semiHidden="0" w:uiPriority="62" w:unhideWhenUsed="0"/>
+    <w:lsdException w:name="Medium Shading 1 Accent 5" w:semiHidden="0" w:uiPriority="63" w:unhideWhenUsed="0"/>
+    <w:lsdException w:name="Medium Shading 2 Accent 5" w:semiHidden="0" w:uiPriority="64" w:unhideWhenUsed="0"/>
+    <w:lsdException w:name="Medium List 1 Accent 5" w:semiHidden="0" w:uiPriority="65" w:unhideWhenUsed="0"/>
+    <w:lsdException w:name="Medium List 2 Accent 5" w:semiHidden="0" w:uiPriority="66" w:unhideWhenUsed="0"/>
+    <w:lsdException w:name="Medium Grid 1 Accent 5" w:semiHidden="0" w:uiPriority="67" w:unhideWhenUsed="0"/>
+    <w:lsdException w:name="Medium Grid 2 Accent 5" w:semiHidden="0" w:uiPriority="68" w:unhideWhenUsed="0"/>
+    <w:lsdException w:name="Medium Grid 3 Accent 5" w:semiHidden="0" w:uiPriority="69" w:unhideWhenUsed="0"/>
+    <w:lsdException w:name="Dark List Accent 5" w:semiHidden="0" w:uiPriority="70" w:unhideWhenUsed="0"/>
+    <w:lsdException w:name="Colorful Shading Accent 5" w:semiHidden="0" w:uiPriority="71" w:unhideWhenUsed="0"/>
+    <w:lsdException w:name="Colorful List Accent 5" w:semiHidden="0" w:uiPriority="72" w:unhideWhenUsed="0"/>
+    <w:lsdException w:name="Colorful Grid Accent 5" w:semiHidden="0" w:uiPriority="73" w:unhideWhenUsed="0"/>
+    <w:lsdException w:name="Light Shading Accent 6" w:semiHidden="0" w:uiPriority="60" w:unhideWhenUsed="0"/>
+    <w:lsdException w:name="Light List Accent 6" w:semiHidden="0" w:uiPriority="61" w:unhideWhenUsed="0"/>
+    <w:lsdException w:name="Light Grid Accent 6" w:semiHidden="0" w:uiPriority="62" w:unhideWhenUsed="0"/>
+    <w:lsdException w:name="Medium Shading 1 Accent 6" w:semiHidden="0" w:uiPriority="63" w:unhideWhenUsed="0"/>
+    <w:lsdException w:name="Medium Shading 2 Accent 6" w:semiHidden="0" w:uiPriority="64" w:unhideWhenUsed="0"/>
+    <w:lsdException w:name="Medium List 1 Accent 6" w:semiHidden="0" w:uiPriority="65" w:unhideWhenUsed="0"/>
+    <w:lsdException w:name="Medium List 2 Accent 6" w:semiHidden="0" w:uiPriority="66" w:unhideWhenUsed="0"/>
+    <w:lsdException w:name="Medium Grid 1 Accent 6" w:semiHidden="0" w:uiPriority="67" w:unhideWhenUsed="0"/>
+    <w:lsdException w:name="Medium Grid 2 Accent 6" w:semiHidden="0" w:uiPriority="68" w:unhideWhenUsed="0"/>
+    <w:lsdException w:name="Medium Grid 3 Accent 6" w:semiHidden="0" w:uiPriority="69" w:unhideWhenUsed="0"/>
+    <w:lsdException w:name="Dark List Accent 6" w:semiHidden="0" w:uiPriority="70" w:unhideWhenUsed="0"/>
+    <w:lsdException w:name="Colorful Shading Accent 6" w:semiHidden="0" w:uiPriority="71" w:unhideWhenUsed="0"/>
+    <w:lsdException w:name="Colorful List Accent 6" w:semiHidden="0" w:uiPriority="72" w:unhideWhenUsed="0"/>
+    <w:lsdException w:name="Colorful Grid Accent 6" w:semiHidden="0" w:uiPriority="73" w:unhideWhenUsed="0"/>
+    <w:lsdException w:name="Subtle Emphasis" w:semiHidden="0" w:uiPriority="19" w:unhideWhenUsed="0" w:qFormat="1"/>
+    <w:lsdException w:name="Intense Emphasis" w:semiHidden="0" w:uiPriority="21" w:unhideWhenUsed="0" w:qFormat="1"/>
+    <w:lsdException w:name="Subtle Reference" w:semiHidden="0" w:uiPriority="31" w:unhideWhenUsed="0" w:qFormat="1"/>
+    <w:lsdException w:name="Intense Reference" w:semiHidden="0" w:uiPriority="32" w:unhideWhenUsed="0" w:qFormat="1"/>
+    <w:lsdException w:name="Book Title" w:semiHidden="0" w:uiPriority="33" w:unhideWhenUsed="0" w:qFormat="1"/>
+    <w:lsdException w:name="Bibliography" w:uiPriority="37"/>
+    <w:lsdException w:name="TOC Heading" w:uiPriority="39" w:qFormat="1"/>
+  </w:latentStyles>
+  <w:style w:type="paragraph" w:default="1" w:styleId="Normal">
+    <w:name w:val="Normal"/>
+    <w:qFormat/>
+  </w:style>
+  <w:style w:type="character" w:default="1" w:styleId="Fuentedeprrafopredeter">
+    <w:name w:val="Default Paragraph Font"/>
+    <w:uiPriority w:val="1"/>
+    <w:semiHidden/>
+    <w:unhideWhenUsed/>
+  </w:style>
+  <w:style w:type="table" w:default="1" w:styleId="Tablanormal">
+    <w:name w:val="Normal Table"/>
+    <w:uiPriority w:val="99"/>
+    <w:semiHidden/>
+    <w:unhideWhenUsed/>
+    <w:tblPr>
+      <w:tblInd w:w="0" w:type="dxa"/>
+      <w:tblCellMar>
+        <w:top w:w="0" w:type="dxa"/>
+        <w:left w:w="108" w:type="dxa"/>
+        <w:bottom w:w="0" w:type="dxa"/>
+        <w:right w:w="108" w:type="dxa"/>
+      </w:tblCellMar>
+    </w:tblPr>
+  </w:style>
+  <w:style w:type="numbering" w:default="1" w:styleId="Sinlista">
+    <w:name w:val="No List"/>
+    <w:uiPriority w:val="99"/>
+    <w:semiHidden/>
+    <w:unhideWhenUsed/>
+  </w:style>
+  <w:style w:type="paragraph" w:customStyle="1" w:styleId="8D4FC165CE4129469C50E7E9CBEC330D">
+    <w:name w:val="8D4FC165CE4129469C50E7E9CBEC330D"/>
+    <w:rsid w:val="00C312E5"/>
+  </w:style>
+</w:styles>
+</file>
+
+<file path=word/glossary/webSettings.xml><?xml version="1.0" encoding="utf-8"?>
+<w:webSettings xmlns:mc="http://schemas.openxmlformats.org/markup-compatibility/2006" xmlns:r="http://schemas.openxmlformats.org/officeDocument/2006/relationships" xmlns:w="http://schemas.openxmlformats.org/wordprocessingml/2006/main" xmlns:w14="http://schemas.microsoft.com/office/word/2010/wordml" mc:Ignorable="w14">
+  <w:allowPNG/>
+  <w:doNotSaveAsSingleFile/>
+</w:webSettings>
 </file>
 
 <file path=word/theme/theme1.xml><?xml version="1.0" encoding="utf-8"?>
@@ -735,4 +1722,16 @@
   </a:objectDefaults>
   <a:extraClrSchemeLst/>
 </a:theme>
+</file>
+
+<file path=customXml/item1.xml><?xml version="1.0" encoding="utf-8"?>
+<b:Sources xmlns:b="http://schemas.openxmlformats.org/officeDocument/2006/bibliography" xmlns="http://schemas.openxmlformats.org/officeDocument/2006/bibliography" SelectedStyle="/APA.XSL" StyleName="APA"/>
+</file>
+
+<file path=customXml/itemProps1.xml><?xml version="1.0" encoding="utf-8"?>
+<ds:datastoreItem xmlns:ds="http://schemas.openxmlformats.org/officeDocument/2006/customXml" ds:itemID="{0BE153D7-ADA8-4A47-B9A5-F3DB118FBA16}">
+  <ds:schemaRefs>
+    <ds:schemaRef ds:uri="http://schemas.openxmlformats.org/officeDocument/2006/bibliography"/>
+  </ds:schemaRefs>
+</ds:datastoreItem>
 </file>
</xml_diff>